<commit_message>
proiectare / rezultate  teste documentatie
</commit_message>
<xml_diff>
--- a/SSC/Documentatie.docx
+++ b/SSC/Documentatie.docx
@@ -1942,64 +1942,498 @@
       </w:pPr>
       <w:r>
         <w:lastRenderedPageBreak/>
+        <w:t>2.5 Schema bloc a unitatii de adunare si scadere in virgula mobila</w:t>
+      </w:r>
+    </w:p>
+    <w:p/>
+    <w:p>
+      <w:r>
+        <w:rPr>
+          <w:noProof/>
+        </w:rPr>
+        <w:drawing>
+          <wp:inline distT="0" distB="0" distL="0" distR="0" wp14:anchorId="1BEFB5FD" wp14:editId="5625790F">
+            <wp:extent cx="5465929" cy="5544016"/>
+            <wp:effectExtent l="0" t="0" r="1905" b="0"/>
+            <wp:docPr id="5" name="Picture 5"/>
+            <wp:cNvGraphicFramePr>
+              <a:graphicFrameLocks xmlns:a="http://schemas.openxmlformats.org/drawingml/2006/main" noChangeAspect="1"/>
+            </wp:cNvGraphicFramePr>
+            <a:graphic xmlns:a="http://schemas.openxmlformats.org/drawingml/2006/main">
+              <a:graphicData uri="http://schemas.openxmlformats.org/drawingml/2006/picture">
+                <pic:pic xmlns:pic="http://schemas.openxmlformats.org/drawingml/2006/picture">
+                  <pic:nvPicPr>
+                    <pic:cNvPr id="1" name=""/>
+                    <pic:cNvPicPr/>
+                  </pic:nvPicPr>
+                  <pic:blipFill rotWithShape="1">
+                    <a:blip r:embed="rId11"/>
+                    <a:srcRect l="27105" t="17683" r="27609"/>
+                    <a:stretch/>
+                  </pic:blipFill>
+                  <pic:spPr bwMode="auto">
+                    <a:xfrm>
+                      <a:off x="0" y="0"/>
+                      <a:ext cx="5489122" cy="5567540"/>
+                    </a:xfrm>
+                    <a:prstGeom prst="rect">
+                      <a:avLst/>
+                    </a:prstGeom>
+                    <a:ln>
+                      <a:noFill/>
+                    </a:ln>
+                    <a:extLst>
+                      <a:ext uri="{53640926-AAD7-44D8-BBD7-CCE9431645EC}">
+                        <a14:shadowObscured xmlns:a14="http://schemas.microsoft.com/office/drawing/2010/main"/>
+                      </a:ext>
+                    </a:extLst>
+                  </pic:spPr>
+                </pic:pic>
+              </a:graphicData>
+            </a:graphic>
+          </wp:inline>
+        </w:drawing>
+      </w:r>
+    </w:p>
+    <w:p/>
+    <w:p/>
+    <w:p>
+      <w:pPr>
+        <w:pStyle w:val="Heading1"/>
+      </w:pPr>
+      <w:r>
         <w:t>3. Proiectare si implementare</w:t>
+      </w:r>
+    </w:p>
+    <w:p/>
+    <w:p>
+      <w:r>
+        <w:t>Unitatea de adunare si scadere a numerelor in virgula mobila va primi ca intrare doua semnale pe 32 de biti reprezentand cele doua numere , un semnal pe un bit de selectare a operatiei ( adunare / scadere) si un semnal pe un bit de resetare . Circuitul va furniza ca iesire un semnal pe 32 de biti care reprezinta rezultatuloperatiei efectuate precum si doua flag-uri pentru depasire superioara sau inferioara.</w:t>
+      </w:r>
+    </w:p>
+    <w:p>
+      <w:r>
+        <w:lastRenderedPageBreak/>
+        <w:tab/>
+      </w:r>
+      <w:r>
+        <w:tab/>
+      </w:r>
+      <w:r>
+        <w:tab/>
+      </w:r>
+      <w:r>
+        <w:tab/>
+      </w:r>
+      <w:r>
+        <w:tab/>
+      </w:r>
+      <w:r>
+        <w:rPr>
+          <w:noProof/>
+        </w:rPr>
+        <w:drawing>
+          <wp:inline distT="0" distB="0" distL="0" distR="0">
+            <wp:extent cx="5934075" cy="3381375"/>
+            <wp:effectExtent l="0" t="0" r="9525" b="9525"/>
+            <wp:docPr id="6" name="Picture 6" descr="C:\Users\Alin\AppData\Local\Microsoft\Windows\INetCache\Content.Word\unit.png"/>
+            <wp:cNvGraphicFramePr>
+              <a:graphicFrameLocks xmlns:a="http://schemas.openxmlformats.org/drawingml/2006/main" noChangeAspect="1"/>
+            </wp:cNvGraphicFramePr>
+            <a:graphic xmlns:a="http://schemas.openxmlformats.org/drawingml/2006/main">
+              <a:graphicData uri="http://schemas.openxmlformats.org/drawingml/2006/picture">
+                <pic:pic xmlns:pic="http://schemas.openxmlformats.org/drawingml/2006/picture">
+                  <pic:nvPicPr>
+                    <pic:cNvPr id="0" name="Picture 1" descr="C:\Users\Alin\AppData\Local\Microsoft\Windows\INetCache\Content.Word\unit.png"/>
+                    <pic:cNvPicPr>
+                      <a:picLocks noChangeAspect="1" noChangeArrowheads="1"/>
+                    </pic:cNvPicPr>
+                  </pic:nvPicPr>
+                  <pic:blipFill>
+                    <a:blip r:embed="rId12">
+                      <a:extLst>
+                        <a:ext uri="{28A0092B-C50C-407E-A947-70E740481C1C}">
+                          <a14:useLocalDpi xmlns:a14="http://schemas.microsoft.com/office/drawing/2010/main" val="0"/>
+                        </a:ext>
+                      </a:extLst>
+                    </a:blip>
+                    <a:srcRect/>
+                    <a:stretch>
+                      <a:fillRect/>
+                    </a:stretch>
+                  </pic:blipFill>
+                  <pic:spPr bwMode="auto">
+                    <a:xfrm>
+                      <a:off x="0" y="0"/>
+                      <a:ext cx="5934075" cy="3381375"/>
+                    </a:xfrm>
+                    <a:prstGeom prst="rect">
+                      <a:avLst/>
+                    </a:prstGeom>
+                    <a:noFill/>
+                    <a:ln>
+                      <a:noFill/>
+                    </a:ln>
+                  </pic:spPr>
+                </pic:pic>
+              </a:graphicData>
+            </a:graphic>
+          </wp:inline>
+        </w:drawing>
+      </w:r>
+    </w:p>
+    <w:p>
+      <w:pPr>
+        <w:pStyle w:val="Heading1"/>
+      </w:pPr>
+      <w:r>
+        <w:t>3.1 Descrierea componentelor</w:t>
+      </w:r>
+    </w:p>
+    <w:p>
+      <w:pPr>
+        <w:pStyle w:val="Heading1"/>
+      </w:pPr>
+    </w:p>
+    <w:p>
+      <w:pPr>
+        <w:pStyle w:val="Heading1"/>
+        <w:rPr>
+          <w:sz w:val="24"/>
+          <w:szCs w:val="24"/>
+        </w:rPr>
+      </w:pPr>
+      <w:r>
+        <w:rPr>
+          <w:sz w:val="24"/>
+          <w:szCs w:val="24"/>
+        </w:rPr>
+        <w:t>3.1.1 Unitate aritmetico – logica (UAL1)</w:t>
+      </w:r>
+    </w:p>
+    <w:p>
+      <w:pPr>
+        <w:rPr>
+          <w:sz w:val="24"/>
+          <w:szCs w:val="24"/>
+        </w:rPr>
+      </w:pPr>
+      <w:r>
+        <w:rPr>
+          <w:sz w:val="24"/>
+          <w:szCs w:val="24"/>
+        </w:rPr>
+        <w:t>Folosita pentru calcularea diferentei dintre cei doi expoonenti pe 8 biti . De asemenea cu ajutorul unui semnal de iesire (compExp) se determina care dintre cei doi exponenti este mai mare</w:t>
+      </w:r>
+    </w:p>
+    <w:p>
+      <w:pPr>
+        <w:rPr>
+          <w:sz w:val="24"/>
+          <w:szCs w:val="24"/>
+        </w:rPr>
+      </w:pPr>
+      <w:r>
+        <w:rPr>
+          <w:noProof/>
+          <w:sz w:val="24"/>
+          <w:szCs w:val="24"/>
+        </w:rPr>
+        <w:drawing>
+          <wp:inline distT="0" distB="0" distL="0" distR="0">
+            <wp:extent cx="4795027" cy="2486025"/>
+            <wp:effectExtent l="0" t="0" r="5715" b="0"/>
+            <wp:docPr id="7" name="Picture 7" descr="C:\Users\Alin\AppData\Local\Microsoft\Windows\INetCache\Content.Word\ual1.png"/>
+            <wp:cNvGraphicFramePr>
+              <a:graphicFrameLocks xmlns:a="http://schemas.openxmlformats.org/drawingml/2006/main" noChangeAspect="1"/>
+            </wp:cNvGraphicFramePr>
+            <a:graphic xmlns:a="http://schemas.openxmlformats.org/drawingml/2006/main">
+              <a:graphicData uri="http://schemas.openxmlformats.org/drawingml/2006/picture">
+                <pic:pic xmlns:pic="http://schemas.openxmlformats.org/drawingml/2006/picture">
+                  <pic:nvPicPr>
+                    <pic:cNvPr id="0" name="Picture 2" descr="C:\Users\Alin\AppData\Local\Microsoft\Windows\INetCache\Content.Word\ual1.png"/>
+                    <pic:cNvPicPr>
+                      <a:picLocks noChangeAspect="1" noChangeArrowheads="1"/>
+                    </pic:cNvPicPr>
+                  </pic:nvPicPr>
+                  <pic:blipFill>
+                    <a:blip r:embed="rId13">
+                      <a:extLst>
+                        <a:ext uri="{28A0092B-C50C-407E-A947-70E740481C1C}">
+                          <a14:useLocalDpi xmlns:a14="http://schemas.microsoft.com/office/drawing/2010/main" val="0"/>
+                        </a:ext>
+                      </a:extLst>
+                    </a:blip>
+                    <a:srcRect/>
+                    <a:stretch>
+                      <a:fillRect/>
+                    </a:stretch>
+                  </pic:blipFill>
+                  <pic:spPr bwMode="auto">
+                    <a:xfrm>
+                      <a:off x="0" y="0"/>
+                      <a:ext cx="4805657" cy="2491536"/>
+                    </a:xfrm>
+                    <a:prstGeom prst="rect">
+                      <a:avLst/>
+                    </a:prstGeom>
+                    <a:noFill/>
+                    <a:ln>
+                      <a:noFill/>
+                    </a:ln>
+                  </pic:spPr>
+                </pic:pic>
+              </a:graphicData>
+            </a:graphic>
+          </wp:inline>
+        </w:drawing>
+      </w:r>
+    </w:p>
+    <w:p>
+      <w:pPr>
+        <w:pStyle w:val="Heading1"/>
+        <w:rPr>
+          <w:sz w:val="22"/>
+          <w:szCs w:val="22"/>
+        </w:rPr>
+      </w:pPr>
+      <w:r>
+        <w:rPr>
+          <w:sz w:val="22"/>
+          <w:szCs w:val="22"/>
+        </w:rPr>
+        <w:lastRenderedPageBreak/>
+        <w:t>3.1.2 Circuit de rotunjire</w:t>
+      </w:r>
+    </w:p>
+    <w:p/>
+    <w:p>
+      <w:r>
+        <w:t>Este folosit pentru rotunjirea unui numar la cel mai apropiat numar par prin schimbarea unlimului bit din ‘1’ in ‘0’ in cazul in care numarul este impar . Circuitul primeste ca intrare un numar fara semn pe 31 de biti , un semnal de enable si furnizeaza ca iesire rezultatul operatiei de rotunjire pe 31 de biti.</w:t>
+      </w:r>
+    </w:p>
+    <w:p/>
+    <w:p/>
+    <w:p/>
+    <w:p>
+      <w:pPr>
+        <w:rPr>
+          <w:rStyle w:val="Heading1Char"/>
+        </w:rPr>
+      </w:pPr>
+      <w:r>
+        <w:rPr>
+          <w:noProof/>
+        </w:rPr>
+        <w:drawing>
+          <wp:inline distT="0" distB="0" distL="0" distR="0">
+            <wp:extent cx="5934075" cy="3381375"/>
+            <wp:effectExtent l="0" t="0" r="9525" b="9525"/>
+            <wp:docPr id="8" name="Picture 8" descr="C:\Users\Alin\AppData\Local\Microsoft\Windows\INetCache\Content.Word\round.png"/>
+            <wp:cNvGraphicFramePr>
+              <a:graphicFrameLocks xmlns:a="http://schemas.openxmlformats.org/drawingml/2006/main" noChangeAspect="1"/>
+            </wp:cNvGraphicFramePr>
+            <a:graphic xmlns:a="http://schemas.openxmlformats.org/drawingml/2006/main">
+              <a:graphicData uri="http://schemas.openxmlformats.org/drawingml/2006/picture">
+                <pic:pic xmlns:pic="http://schemas.openxmlformats.org/drawingml/2006/picture">
+                  <pic:nvPicPr>
+                    <pic:cNvPr id="0" name="Picture 3" descr="C:\Users\Alin\AppData\Local\Microsoft\Windows\INetCache\Content.Word\round.png"/>
+                    <pic:cNvPicPr>
+                      <a:picLocks noChangeAspect="1" noChangeArrowheads="1"/>
+                    </pic:cNvPicPr>
+                  </pic:nvPicPr>
+                  <pic:blipFill>
+                    <a:blip r:embed="rId14">
+                      <a:extLst>
+                        <a:ext uri="{28A0092B-C50C-407E-A947-70E740481C1C}">
+                          <a14:useLocalDpi xmlns:a14="http://schemas.microsoft.com/office/drawing/2010/main" val="0"/>
+                        </a:ext>
+                      </a:extLst>
+                    </a:blip>
+                    <a:srcRect/>
+                    <a:stretch>
+                      <a:fillRect/>
+                    </a:stretch>
+                  </pic:blipFill>
+                  <pic:spPr bwMode="auto">
+                    <a:xfrm>
+                      <a:off x="0" y="0"/>
+                      <a:ext cx="5934075" cy="3381375"/>
+                    </a:xfrm>
+                    <a:prstGeom prst="rect">
+                      <a:avLst/>
+                    </a:prstGeom>
+                    <a:noFill/>
+                    <a:ln>
+                      <a:noFill/>
+                    </a:ln>
+                  </pic:spPr>
+                </pic:pic>
+              </a:graphicData>
+            </a:graphic>
+          </wp:inline>
+        </w:drawing>
+      </w:r>
+      <w:r>
+        <w:rPr>
+          <w:rStyle w:val="Heading1Char"/>
+        </w:rPr>
+        <w:t>4. Rezutate experimentale</w:t>
+      </w:r>
+    </w:p>
+    <w:p>
+      <w:r>
+        <w:t xml:space="preserve">Pentru </w:t>
+      </w:r>
+      <w:r>
+        <w:t xml:space="preserve">testarea componentelor unitatii de adunare si scadere in virgula mobila am elaborat module de simulare pentru fiecare dintre componentele unitatii . </w:t>
+      </w:r>
+    </w:p>
+    <w:p>
+      <w:pPr>
+        <w:pStyle w:val="Heading1"/>
+      </w:pPr>
+      <w:r>
+        <w:t>4.1 Unitate aritmetico-logica (UAL1)</w:t>
+      </w:r>
+    </w:p>
+    <w:p>
+      <w:r>
+        <w:t>Pentru unitatea aritmetico logica am folosit 3 cazuri de testare  : cand primul numar este mai mare , cand al doilea numar este mai mare si cand numerele sunt egale . Functionarea corecta a acestei componente poate fi observata in urmatoarea imagine care ne prezinta forma de unda a semnalelor de intrare si iesire.</w:t>
+      </w:r>
+    </w:p>
+    <w:p>
+      <w:r>
+        <w:lastRenderedPageBreak/>
+        <w:t xml:space="preserve"> </w:t>
+      </w:r>
+      <w:r>
+        <w:rPr>
+          <w:noProof/>
+        </w:rPr>
+        <w:drawing>
+          <wp:inline distT="0" distB="0" distL="0" distR="0">
+            <wp:extent cx="3810000" cy="1181100"/>
+            <wp:effectExtent l="0" t="0" r="0" b="0"/>
+            <wp:docPr id="9" name="Picture 9" descr="C:\Users\Alin\AppData\Local\Microsoft\Windows\INetCache\Content.Word\ual1Sim.png"/>
+            <wp:cNvGraphicFramePr>
+              <a:graphicFrameLocks xmlns:a="http://schemas.openxmlformats.org/drawingml/2006/main" noChangeAspect="1"/>
+            </wp:cNvGraphicFramePr>
+            <a:graphic xmlns:a="http://schemas.openxmlformats.org/drawingml/2006/main">
+              <a:graphicData uri="http://schemas.openxmlformats.org/drawingml/2006/picture">
+                <pic:pic xmlns:pic="http://schemas.openxmlformats.org/drawingml/2006/picture">
+                  <pic:nvPicPr>
+                    <pic:cNvPr id="0" name="Picture 4" descr="C:\Users\Alin\AppData\Local\Microsoft\Windows\INetCache\Content.Word\ual1Sim.png"/>
+                    <pic:cNvPicPr>
+                      <a:picLocks noChangeAspect="1" noChangeArrowheads="1"/>
+                    </pic:cNvPicPr>
+                  </pic:nvPicPr>
+                  <pic:blipFill>
+                    <a:blip r:embed="rId15">
+                      <a:extLst>
+                        <a:ext uri="{28A0092B-C50C-407E-A947-70E740481C1C}">
+                          <a14:useLocalDpi xmlns:a14="http://schemas.microsoft.com/office/drawing/2010/main" val="0"/>
+                        </a:ext>
+                      </a:extLst>
+                    </a:blip>
+                    <a:srcRect/>
+                    <a:stretch>
+                      <a:fillRect/>
+                    </a:stretch>
+                  </pic:blipFill>
+                  <pic:spPr bwMode="auto">
+                    <a:xfrm>
+                      <a:off x="0" y="0"/>
+                      <a:ext cx="3810000" cy="1181100"/>
+                    </a:xfrm>
+                    <a:prstGeom prst="rect">
+                      <a:avLst/>
+                    </a:prstGeom>
+                    <a:noFill/>
+                    <a:ln>
+                      <a:noFill/>
+                    </a:ln>
+                  </pic:spPr>
+                </pic:pic>
+              </a:graphicData>
+            </a:graphic>
+          </wp:inline>
+        </w:drawing>
+      </w:r>
+    </w:p>
+    <w:p/>
+    <w:p/>
+    <w:p>
+      <w:pPr>
+        <w:pStyle w:val="Heading1"/>
+      </w:pPr>
+      <w:r>
+        <w:t>4.2 Circuit de rotunjire</w:t>
+      </w:r>
+    </w:p>
+    <w:p/>
+    <w:p>
+      <w:r>
+        <w:t xml:space="preserve">Pentru circuitul de rotunjire am testat 3 cazuri  : numar impar si semnal de enable activat , numar par si semnal de enble activat , numar impar si semnal de enable dezactivat . Rezultatul poate fi obseervat in urmatoarea imagine . </w:t>
+      </w:r>
+    </w:p>
+    <w:p/>
+    <w:p>
+      <w:r>
+        <w:rPr>
+          <w:noProof/>
+        </w:rPr>
+        <w:drawing>
+          <wp:inline distT="0" distB="0" distL="0" distR="0">
+            <wp:extent cx="5934075" cy="942975"/>
+            <wp:effectExtent l="0" t="0" r="9525" b="9525"/>
+            <wp:docPr id="10" name="Picture 10" descr="C:\Users\Alin\AppData\Local\Microsoft\Windows\INetCache\Content.Word\roundUnit.png"/>
+            <wp:cNvGraphicFramePr>
+              <a:graphicFrameLocks xmlns:a="http://schemas.openxmlformats.org/drawingml/2006/main" noChangeAspect="1"/>
+            </wp:cNvGraphicFramePr>
+            <a:graphic xmlns:a="http://schemas.openxmlformats.org/drawingml/2006/main">
+              <a:graphicData uri="http://schemas.openxmlformats.org/drawingml/2006/picture">
+                <pic:pic xmlns:pic="http://schemas.openxmlformats.org/drawingml/2006/picture">
+                  <pic:nvPicPr>
+                    <pic:cNvPr id="0" name="Picture 5" descr="C:\Users\Alin\AppData\Local\Microsoft\Windows\INetCache\Content.Word\roundUnit.png"/>
+                    <pic:cNvPicPr>
+                      <a:picLocks noChangeAspect="1" noChangeArrowheads="1"/>
+                    </pic:cNvPicPr>
+                  </pic:nvPicPr>
+                  <pic:blipFill>
+                    <a:blip r:embed="rId16">
+                      <a:extLst>
+                        <a:ext uri="{28A0092B-C50C-407E-A947-70E740481C1C}">
+                          <a14:useLocalDpi xmlns:a14="http://schemas.microsoft.com/office/drawing/2010/main" val="0"/>
+                        </a:ext>
+                      </a:extLst>
+                    </a:blip>
+                    <a:srcRect/>
+                    <a:stretch>
+                      <a:fillRect/>
+                    </a:stretch>
+                  </pic:blipFill>
+                  <pic:spPr bwMode="auto">
+                    <a:xfrm>
+                      <a:off x="0" y="0"/>
+                      <a:ext cx="5934075" cy="942975"/>
+                    </a:xfrm>
+                    <a:prstGeom prst="rect">
+                      <a:avLst/>
+                    </a:prstGeom>
+                    <a:noFill/>
+                    <a:ln>
+                      <a:noFill/>
+                    </a:ln>
+                  </pic:spPr>
+                </pic:pic>
+              </a:graphicData>
+            </a:graphic>
+          </wp:inline>
+        </w:drawing>
       </w:r>
       <w:bookmarkStart w:id="4" w:name="_GoBack"/>
       <w:bookmarkEnd w:id="4"/>
-    </w:p>
-    <w:p/>
-    <w:p>
-      <w:pPr>
-        <w:pStyle w:val="Heading1"/>
-      </w:pPr>
-      <w:r>
-        <w:t>3.1 Descrierea componentelor</w:t>
-      </w:r>
-    </w:p>
-    <w:p>
-      <w:pPr>
-        <w:jc w:val="center"/>
-        <w:rPr>
-          <w:sz w:val="52"/>
-          <w:szCs w:val="52"/>
-        </w:rPr>
-      </w:pPr>
-    </w:p>
-    <w:p>
-      <w:pPr>
-        <w:jc w:val="center"/>
-        <w:rPr>
-          <w:sz w:val="52"/>
-          <w:szCs w:val="52"/>
-        </w:rPr>
-      </w:pPr>
-    </w:p>
-    <w:p>
-      <w:pPr>
-        <w:jc w:val="center"/>
-        <w:rPr>
-          <w:sz w:val="52"/>
-          <w:szCs w:val="52"/>
-        </w:rPr>
-      </w:pPr>
-    </w:p>
-    <w:p>
-      <w:pPr>
-        <w:jc w:val="center"/>
-        <w:rPr>
-          <w:sz w:val="52"/>
-          <w:szCs w:val="52"/>
-        </w:rPr>
-      </w:pPr>
-    </w:p>
-    <w:p>
-      <w:pPr>
-        <w:jc w:val="center"/>
-        <w:rPr>
-          <w:sz w:val="52"/>
-          <w:szCs w:val="52"/>
-        </w:rPr>
-      </w:pPr>
     </w:p>
     <w:p>
       <w:pPr>
@@ -2092,7 +2526,7 @@
         </w:rPr>
         <w:t xml:space="preserve">Informatii virgula mobila : </w:t>
       </w:r>
-      <w:hyperlink r:id="rId11" w:history="1">
+      <w:hyperlink r:id="rId17" w:history="1">
         <w:r>
           <w:rPr>
             <w:rStyle w:val="Hyperlink"/>
@@ -2146,6 +2580,7 @@
           <w:sz w:val="24"/>
           <w:szCs w:val="24"/>
         </w:rPr>
+        <w:lastRenderedPageBreak/>
         <w:t>[2]</w:t>
       </w:r>
       <w:r>
@@ -2155,7 +2590,7 @@
         </w:rPr>
         <w:t xml:space="preserve">Figura reprezentare virgula mobila : </w:t>
       </w:r>
-      <w:hyperlink r:id="rId12" w:history="1">
+      <w:hyperlink r:id="rId18" w:history="1">
         <w:r>
           <w:rPr>
             <w:rStyle w:val="Hyperlink"/>
@@ -2215,7 +2650,6 @@
           <w:sz w:val="24"/>
           <w:szCs w:val="24"/>
         </w:rPr>
-        <w:lastRenderedPageBreak/>
         <w:t xml:space="preserve">    </w:t>
       </w:r>
       <w:r>
@@ -2250,7 +2684,7 @@
       <w:r>
         <w:t>]</w:t>
       </w:r>
-      <w:hyperlink r:id="rId13" w:history="1">
+      <w:hyperlink r:id="rId19" w:history="1">
         <w:r>
           <w:rPr>
             <w:rStyle w:val="Hyperlink"/>
@@ -2280,7 +2714,7 @@
       <w:r>
         <w:t>]</w:t>
       </w:r>
-      <w:hyperlink r:id="rId14" w:history="1">
+      <w:hyperlink r:id="rId20" w:history="1">
         <w:r>
           <w:rPr>
             <w:rStyle w:val="Hyperlink"/>
@@ -3532,15 +3966,6 @@
   </w:num>
   <w:num w:numId="11">
     <w:abstractNumId w:val="6"/>
-    <w:lvlOverride w:ilvl="0"/>
-    <w:lvlOverride w:ilvl="1"/>
-    <w:lvlOverride w:ilvl="2"/>
-    <w:lvlOverride w:ilvl="3"/>
-    <w:lvlOverride w:ilvl="4"/>
-    <w:lvlOverride w:ilvl="5"/>
-    <w:lvlOverride w:ilvl="6"/>
-    <w:lvlOverride w:ilvl="7"/>
-    <w:lvlOverride w:ilvl="8"/>
   </w:num>
 </w:numbering>
 </file>
@@ -4430,7 +4855,7 @@
 </file>
 
 <file path=customXml/itemProps1.xml><?xml version="1.0" encoding="utf-8"?>
-<ds:datastoreItem xmlns:ds="http://schemas.openxmlformats.org/officeDocument/2006/customXml" ds:itemID="{E04B7D3E-7355-4477-B4DB-63375EB9A6E9}">
+<ds:datastoreItem xmlns:ds="http://schemas.openxmlformats.org/officeDocument/2006/customXml" ds:itemID="{3359EC30-87E0-4355-A19B-6602F4211A9B}">
   <ds:schemaRefs>
     <ds:schemaRef ds:uri="http://schemas.openxmlformats.org/officeDocument/2006/bibliography"/>
   </ds:schemaRefs>

</xml_diff>

<commit_message>
bigger ss and changes
</commit_message>
<xml_diff>
--- a/SSC/Documentatie.docx
+++ b/SSC/Documentatie.docx
@@ -2414,6 +2414,9 @@
       </w:pPr>
     </w:p>
     <w:p>
+      <w:pPr>
+        <w:ind w:firstLine="720"/>
+      </w:pPr>
       <w:r>
         <w:lastRenderedPageBreak/>
         <w:t xml:space="preserve">Pentru reprezentarea numerelor in precizie simpla ( 32 de biti ) sunt folositi 23 de biti pentru partea fractionara  , 8 biti pentru exponent si 1 bit de semn . Reprezentarea poate fi observata in </w:t>
@@ -2657,16 +2660,14 @@
       </w:r>
     </w:p>
     <w:p>
+      <w:pPr>
+        <w:ind w:firstLine="720"/>
+      </w:pPr>
       <w:r>
         <w:t xml:space="preserve">In standardul IEEE 745 zero este considerat ca avand un semn, deci </w:t>
       </w:r>
       <w:r>
-        <w:t>exista atat +0 cat si -0.</w:t>
-      </w:r>
-    </w:p>
-    <w:p>
-      <w:r>
-        <w:t>Cele doua reprezentari se comporta normal in cadrul comparatiilor numerice, dar unele operatii dau rezultate diferite pentru +0 si -0. De exemplu, 1/(-0) returneaza -infinit, iar 1/(+0) +infinit.</w:t>
+        <w:t>exista atat +0 cat si -0.Cele doua reprezentari se comporta normal in cadrul comparatiilor numerice, dar unele operatii dau rezultate diferite pentru +0 si -0. De exemplu, 1/(-0) returneaza -infinit, iar 1/(+0) +infinit.</w:t>
       </w:r>
     </w:p>
     <w:p>
@@ -2683,6 +2684,9 @@
       </w:r>
     </w:p>
     <w:p>
+      <w:pPr>
+        <w:ind w:firstLine="720"/>
+      </w:pPr>
       <w:r>
         <w:t>In reprezentarea in virgula mobila, valorile de +infinit si -infinit sunt reprezentate ca un numar cu bitii exponentului 1 si bitii mantisei 0. Bitul de semn face distinctia intre cele doua valori,</w:t>
       </w:r>
@@ -2697,21 +2701,30 @@
         <w:rPr>
           <w:u w:val="single"/>
         </w:rPr>
+        <w:t>NaN(Not a Number)</w:t>
+      </w:r>
+    </w:p>
+    <w:p>
+      <w:pPr>
+        <w:ind w:firstLine="720"/>
+      </w:pPr>
+      <w:r>
         <w:lastRenderedPageBreak/>
-        <w:t>NaN(Not a Number)</w:t>
-      </w:r>
-    </w:p>
-    <w:p>
-      <w:r>
         <w:t>NaN este o valoare speciala in standardul IEEE 754 care este returnata ca si rezultat in urma onr operatii invalide cum ar fi impartire la 0, infinit x 0, sau radacina patrata din numere negative.</w:t>
       </w:r>
     </w:p>
     <w:p>
+      <w:pPr>
+        <w:ind w:firstLine="720"/>
+      </w:pPr>
       <w:r>
         <w:t>Aceasta valoare este reprezentata ca un numar cu bitii exponentului 1 si bitul semnificativ al mantisei setat pentru a se face distinctia intre acesta si o valoare infinita.</w:t>
       </w:r>
     </w:p>
     <w:p>
+      <w:pPr>
+        <w:ind w:firstLine="720"/>
+      </w:pPr>
       <w:r>
         <w:t>Exista doua tipuri de NaN: quiet NaN(denota operatii nedeterminate) si signaling NaN(determina operatii invalide).</w:t>
       </w:r>
@@ -2945,7 +2958,6 @@
         <w:ind w:left="720" w:firstLine="720"/>
       </w:pPr>
       <w:r>
-        <w:lastRenderedPageBreak/>
         <w:t>deci notatia stiintifica pentru Y : 1.01001 x 2</w:t>
       </w:r>
       <w:r>
@@ -2969,6 +2981,7 @@
         </w:numPr>
       </w:pPr>
       <w:r>
+        <w:lastRenderedPageBreak/>
         <w:t>deoarece Y are un exponent mai mic , mantisa acestuia este deplasata cu o pozitie</w:t>
       </w:r>
     </w:p>
@@ -3172,6 +3185,89 @@
         <w:pStyle w:val="Heading1"/>
       </w:pPr>
     </w:p>
+    <w:p>
+      <w:r>
+        <w:tab/>
+        <w:t>Operanzii initiali vor fi memorati in registrele de forma [Semn|Exponent|Mantisa]. Exponentii operanzilor vor fi comparati de catre unitatea UAL1, iar diferenta lor va fi transmisa unitatii de control. Aceasta va da un semnal de control pentru selectia exponentului mai mic</w:t>
+      </w:r>
+      <w:r>
+        <w:t>. Acest exponent va fi incrementat cu 1 de fiecare data cand mantisa corespunzatoare este deplasata la dreapta cu o pozitie.</w:t>
+      </w:r>
+    </w:p>
+    <w:p>
+      <w:r>
+        <w:tab/>
+        <w:t>Selectia mantisei pentru deplasare se face tot in functie de diferenta exponentilor.</w:t>
+      </w:r>
+    </w:p>
+    <w:p>
+      <w:r>
+        <w:tab/>
+        <w:t>Unitatea UAL2 va realiza adunarea/scaderea mantiselor in momentul in care exponentii au devenit egali.</w:t>
+      </w:r>
+    </w:p>
+    <w:p>
+      <w:r>
+        <w:lastRenderedPageBreak/>
+        <w:tab/>
+        <w:t xml:space="preserve">Urmatorul nivel este cel de normalizare al rezultatului. Aceasta se realizeaza prin deplasarea mantisei rezultat la stanga pana in momentul in care b.c.m.s. devine 1. </w:t>
+      </w:r>
+      <w:r>
+        <w:t xml:space="preserve">Pentru deplasarile necesare vor fi folositi registri de deplasare. </w:t>
+      </w:r>
+      <w:r>
+        <w:t>Dupa fiecare deplasare va avea loc si o decrementare a exponentului.</w:t>
+      </w:r>
+    </w:p>
+    <w:p>
+      <w:r>
+        <w:tab/>
+      </w:r>
+      <w:r>
+        <w:t>Ultima etapa a operatiei este ro</w:t>
+      </w:r>
+      <w:r>
+        <w:t xml:space="preserve">tunjirea rezultatului. </w:t>
+      </w:r>
+      <w:r>
+        <w:t>Aceasta se realizeaza prin</w:t>
+      </w:r>
+      <w:r>
+        <w:t xml:space="preserve"> </w:t>
+      </w:r>
+      <w:r>
+        <w:t xml:space="preserve">rotunjirea </w:t>
+      </w:r>
+      <w:r>
+        <w:t>numar</w:t>
+      </w:r>
+      <w:r>
+        <w:t>ului</w:t>
+      </w:r>
+      <w:r>
+        <w:t xml:space="preserve"> la cel mai apropiat numar par prin schimbarea unlimului bit din ‘1’ in ‘0’ in cazul in care numarul este impar</w:t>
+      </w:r>
+      <w:r>
+        <w:t>. Daca in urma operatiei de rotunjire rezultatul nu mai este normalizat acesta va trebui normalizat din nou.</w:t>
+      </w:r>
+    </w:p>
+    <w:p/>
+    <w:p/>
+    <w:p/>
+    <w:p/>
+    <w:p/>
+    <w:p/>
+    <w:p/>
+    <w:p/>
+    <w:p/>
+    <w:p/>
+    <w:p/>
+    <w:p/>
+    <w:p/>
+    <w:p/>
+    <w:p/>
+    <w:p/>
+    <w:p/>
     <w:p/>
     <w:p/>
     <w:p/>
@@ -3261,6 +3357,9 @@
     </w:p>
     <w:p/>
     <w:p>
+      <w:pPr>
+        <w:ind w:firstLine="720"/>
+      </w:pPr>
       <w:r>
         <w:t xml:space="preserve">Pentru o mai usoara furnizare a informatiilor la intrarile circuitului de adunare si scadere in virgula mobila datele vor fi introduse cu ajutorul moduluilui </w:t>
       </w:r>
@@ -3275,6 +3374,9 @@
       </w:r>
     </w:p>
     <w:p>
+      <w:pPr>
+        <w:ind w:firstLine="720"/>
+      </w:pPr>
       <w:r>
         <w:t xml:space="preserve">Modulu este o tastatura cu 16 butoane aranjate in format hexazecimal . Aceasta se conecteaza la unul dintre porturile </w:t>
       </w:r>
@@ -3945,6 +4047,7 @@
         </w:numPr>
       </w:pPr>
       <w:r>
+        <w:lastRenderedPageBreak/>
         <w:t>result : semnal pe 32 de biti care reprezinta rezultatul operatiei</w:t>
       </w:r>
     </w:p>
@@ -3957,7 +4060,6 @@
         </w:numPr>
       </w:pPr>
       <w:r>
-        <w:lastRenderedPageBreak/>
         <w:t>depasireSup : flag care indica o depasire superioara</w:t>
       </w:r>
     </w:p>
@@ -4233,6 +4335,7 @@
           <w:sz w:val="24"/>
           <w:szCs w:val="24"/>
         </w:rPr>
+        <w:lastRenderedPageBreak/>
         <w:t>diferenta : rezultatul operatie de scadere al exponentilor celor doua numere primite ca semnale de intrare</w:t>
       </w:r>
     </w:p>
@@ -4253,7 +4356,6 @@
           <w:sz w:val="24"/>
           <w:szCs w:val="24"/>
         </w:rPr>
-        <w:lastRenderedPageBreak/>
         <w:t>compExp : semnal pe doi biti care determina rezultatul compararii celor doi exponenti</w:t>
       </w:r>
     </w:p>
@@ -4603,6 +4705,9 @@
         <w:t xml:space="preserve"> si </w:t>
       </w:r>
       <w:r>
+        <w:rPr>
+          <w:b/>
+        </w:rPr>
         <w:t>depasireInf</w:t>
       </w:r>
       <w:r>
@@ -4882,6 +4987,9 @@
       </w:r>
     </w:p>
     <w:p>
+      <w:pPr>
+        <w:ind w:firstLine="720"/>
+      </w:pPr>
       <w:r>
         <w:t>Circuitul de deplasare mantisa spre dreapta este folosit pentru alinierea punctelor zecimelale ale operanzilor inainte de a fi efectuata operatia selectata.</w:t>
       </w:r>
@@ -4889,10 +4997,22 @@
         <w:t xml:space="preserve"> </w:t>
       </w:r>
       <w:r>
-        <w:t>Acest circuit este de asemenea folosit pentru deplasarea mantisei la stanga in cadrul operatiei de normalizare. Circuitul se comporta in principiu ca si cel de calculExponent, singura diferenta fiind faptul ca se realizeaza deplasari si nu adunari sau scaderi.</w:t>
-      </w:r>
-    </w:p>
-    <w:p>
+        <w:t xml:space="preserve">Acest circuit este de asemenea folosit pentru deplasarea mantisei la stanga in cadrul operatiei de normalizare. Circuitul se comporta in principiu ca si cel de </w:t>
+      </w:r>
+      <w:r>
+        <w:rPr>
+          <w:b/>
+        </w:rPr>
+        <w:t>calculExponent</w:t>
+      </w:r>
+      <w:r>
+        <w:t>, singura diferenta fiind faptul ca se realizeaza deplasari si nu adunari sau scaderi.</w:t>
+      </w:r>
+    </w:p>
+    <w:p>
+      <w:pPr>
+        <w:ind w:firstLine="720"/>
+      </w:pPr>
       <w:r>
         <w:t>Circuitul primeste ca semnal de intrare (</w:t>
       </w:r>
@@ -5144,6 +5264,9 @@
       <w:bookmarkEnd w:id="15"/>
     </w:p>
     <w:p>
+      <w:pPr>
+        <w:ind w:firstLine="720"/>
+      </w:pPr>
       <w:r>
         <w:t xml:space="preserve">Va fi nevoie de mai multe multiplexoare care primesc la intrari semnale de dimensiuni diferite . De aceea vom folosi un parametru generic care va indica dimensiunea intarilor si iesirilor multiplexorului . Astfel componenta va putea fi refolosita pentru toate multiplexoarele din schema bloc . Semnalele </w:t>
       </w:r>
@@ -5345,6 +5468,9 @@
       <w:bookmarkEnd w:id="16"/>
     </w:p>
     <w:p>
+      <w:pPr>
+        <w:ind w:firstLine="720"/>
+      </w:pPr>
       <w:r>
         <w:t xml:space="preserve">Circuitul va aduna(scadea) mantisele in functie de operatie. Circuitul in sine face doar o adunare. In cadrul scaderii se presupune ca al doilea operand este in complement fata de 2. Iesirea </w:t>
       </w:r>
@@ -5540,6 +5666,9 @@
       <w:bookmarkEnd w:id="17"/>
     </w:p>
     <w:p>
+      <w:pPr>
+        <w:ind w:firstLine="720"/>
+      </w:pPr>
       <w:r>
         <w:t xml:space="preserve">Pentru </w:t>
       </w:r>
@@ -5558,6 +5687,9 @@
       <w:bookmarkEnd w:id="18"/>
     </w:p>
     <w:p>
+      <w:pPr>
+        <w:ind w:firstLine="720"/>
+      </w:pPr>
       <w:r>
         <w:t>Pentru unitatea aritmetico logica am folosit 3 cazuri de testare  : cand primul numar este mai mare , cand al doilea numar este mai mare si cand numerele sunt egale . Functionarea corecta a acestei componente poate fi observata in urmatoarea imagine care ne prezinta forma de unda a semnalelor de intrare si iesire.</w:t>
       </w:r>
@@ -5634,6 +5766,9 @@
     </w:p>
     <w:p/>
     <w:p>
+      <w:pPr>
+        <w:ind w:firstLine="720"/>
+      </w:pPr>
       <w:r>
         <w:t xml:space="preserve">Pentru circuitul de rotunjire am testat 3 cazuri  : numar impar si semnal de enable activat , numar par si semnal de enble activat , numar impar si semnal de enable dezactivat . Rezultatul poate fi obseervat in urmatoarea imagine . </w:t>
       </w:r>
@@ -5773,12 +5908,14 @@
       <w:r>
         <w:rPr>
           <w:noProof/>
+          <w:sz w:val="52"/>
+          <w:szCs w:val="52"/>
         </w:rPr>
         <w:drawing>
           <wp:inline distT="0" distB="0" distL="0" distR="0">
-            <wp:extent cx="5943600" cy="752386"/>
-            <wp:effectExtent l="0" t="0" r="0" b="0"/>
-            <wp:docPr id="22" name="Picture 22" descr="C:\Users\catal\AppData\Local\Microsoft\Windows\INetCache\Content.Word\decrementIncrement.png"/>
+            <wp:extent cx="5943600" cy="1554480"/>
+            <wp:effectExtent l="0" t="0" r="0" b="7620"/>
+            <wp:docPr id="4" name="Picture 4"/>
             <wp:cNvGraphicFramePr>
               <a:graphicFrameLocks xmlns:a="http://schemas.openxmlformats.org/drawingml/2006/main" noChangeAspect="1"/>
             </wp:cNvGraphicFramePr>
@@ -5786,13 +5923,13 @@
               <a:graphicData uri="http://schemas.openxmlformats.org/drawingml/2006/picture">
                 <pic:pic xmlns:pic="http://schemas.openxmlformats.org/drawingml/2006/picture">
                   <pic:nvPicPr>
-                    <pic:cNvPr id="0" name="Picture 6" descr="C:\Users\catal\AppData\Local\Microsoft\Windows\INetCache\Content.Word\decrementIncrement.png"/>
+                    <pic:cNvPr id="0" name="Picture 1"/>
                     <pic:cNvPicPr>
                       <a:picLocks noChangeAspect="1" noChangeArrowheads="1"/>
                     </pic:cNvPicPr>
                   </pic:nvPicPr>
                   <pic:blipFill>
-                    <a:blip r:embed="rId22" cstate="print">
+                    <a:blip r:embed="rId22">
                       <a:extLst>
                         <a:ext uri="{28A0092B-C50C-407E-A947-70E740481C1C}">
                           <a14:useLocalDpi xmlns:a14="http://schemas.microsoft.com/office/drawing/2010/main" val="0"/>
@@ -5807,7 +5944,7 @@
                   <pic:spPr bwMode="auto">
                     <a:xfrm>
                       <a:off x="0" y="0"/>
-                      <a:ext cx="5943600" cy="752386"/>
+                      <a:ext cx="5943600" cy="1554480"/>
                     </a:xfrm>
                     <a:prstGeom prst="rect">
                       <a:avLst/>
@@ -5855,9 +5992,9 @@
         </w:rPr>
         <w:drawing>
           <wp:inline distT="0" distB="0" distL="0" distR="0">
-            <wp:extent cx="5943600" cy="774043"/>
-            <wp:effectExtent l="0" t="0" r="0" b="7620"/>
-            <wp:docPr id="23" name="Picture 23" descr="C:\Users\catal\AppData\Local\Microsoft\Windows\INetCache\Content.Word\shiftLeftRight.png"/>
+            <wp:extent cx="5939790" cy="1637665"/>
+            <wp:effectExtent l="0" t="0" r="3810" b="635"/>
+            <wp:docPr id="6" name="Picture 6"/>
             <wp:cNvGraphicFramePr>
               <a:graphicFrameLocks xmlns:a="http://schemas.openxmlformats.org/drawingml/2006/main" noChangeAspect="1"/>
             </wp:cNvGraphicFramePr>
@@ -5865,13 +6002,13 @@
               <a:graphicData uri="http://schemas.openxmlformats.org/drawingml/2006/picture">
                 <pic:pic xmlns:pic="http://schemas.openxmlformats.org/drawingml/2006/picture">
                   <pic:nvPicPr>
-                    <pic:cNvPr id="0" name="Picture 8" descr="C:\Users\catal\AppData\Local\Microsoft\Windows\INetCache\Content.Word\shiftLeftRight.png"/>
+                    <pic:cNvPr id="0" name="Picture 2"/>
                     <pic:cNvPicPr>
                       <a:picLocks noChangeAspect="1" noChangeArrowheads="1"/>
                     </pic:cNvPicPr>
                   </pic:nvPicPr>
                   <pic:blipFill>
-                    <a:blip r:embed="rId23" cstate="print">
+                    <a:blip r:embed="rId23">
                       <a:extLst>
                         <a:ext uri="{28A0092B-C50C-407E-A947-70E740481C1C}">
                           <a14:useLocalDpi xmlns:a14="http://schemas.microsoft.com/office/drawing/2010/main" val="0"/>
@@ -5886,7 +6023,7 @@
                   <pic:spPr bwMode="auto">
                     <a:xfrm>
                       <a:off x="0" y="0"/>
-                      <a:ext cx="5943600" cy="774043"/>
+                      <a:ext cx="5939790" cy="1637665"/>
                     </a:xfrm>
                     <a:prstGeom prst="rect">
                       <a:avLst/>
@@ -5974,15 +6111,21 @@
         </w:drawing>
       </w:r>
     </w:p>
+    <w:p/>
+    <w:p>
+      <w:bookmarkStart w:id="23" w:name="_GoBack"/>
+      <w:bookmarkEnd w:id="23"/>
+    </w:p>
     <w:p>
       <w:pPr>
         <w:pStyle w:val="Heading1"/>
       </w:pPr>
-      <w:bookmarkStart w:id="23" w:name="_Toc482543947"/>
-      <w:r>
+      <w:bookmarkStart w:id="24" w:name="_Toc482543947"/>
+      <w:r>
+        <w:lastRenderedPageBreak/>
         <w:t>4.6 Calcul mantisa</w:t>
       </w:r>
-      <w:bookmarkEnd w:id="23"/>
+      <w:bookmarkEnd w:id="24"/>
     </w:p>
     <w:p>
       <w:r>
@@ -5997,9 +6140,9 @@
         </w:rPr>
         <w:drawing>
           <wp:inline distT="0" distB="0" distL="0" distR="0">
-            <wp:extent cx="5931535" cy="763270"/>
+            <wp:extent cx="5943600" cy="1371600"/>
             <wp:effectExtent l="0" t="0" r="0" b="0"/>
-            <wp:docPr id="24" name="Picture 24"/>
+            <wp:docPr id="13" name="Picture 13"/>
             <wp:cNvGraphicFramePr>
               <a:graphicFrameLocks xmlns:a="http://schemas.openxmlformats.org/drawingml/2006/main" noChangeAspect="1"/>
             </wp:cNvGraphicFramePr>
@@ -6007,7 +6150,7 @@
               <a:graphicData uri="http://schemas.openxmlformats.org/drawingml/2006/picture">
                 <pic:pic xmlns:pic="http://schemas.openxmlformats.org/drawingml/2006/picture">
                   <pic:nvPicPr>
-                    <pic:cNvPr id="0" name="Picture 10"/>
+                    <pic:cNvPr id="0" name="Picture 4"/>
                     <pic:cNvPicPr>
                       <a:picLocks noChangeAspect="1" noChangeArrowheads="1"/>
                     </pic:cNvPicPr>
@@ -6028,7 +6171,7 @@
                   <pic:spPr bwMode="auto">
                     <a:xfrm>
                       <a:off x="0" y="0"/>
-                      <a:ext cx="5931535" cy="763270"/>
+                      <a:ext cx="5943600" cy="1371600"/>
                     </a:xfrm>
                     <a:prstGeom prst="rect">
                       <a:avLst/>
@@ -6047,10 +6190,7 @@
     </w:p>
     <w:p/>
     <w:p/>
-    <w:p>
-      <w:bookmarkStart w:id="24" w:name="_GoBack"/>
-      <w:bookmarkEnd w:id="24"/>
-    </w:p>
+    <w:p/>
     <w:p>
       <w:pPr>
         <w:pStyle w:val="Heading1"/>
@@ -6059,7 +6199,6 @@
       <w:bookmarkStart w:id="26" w:name="_Toc482543948"/>
       <w:bookmarkEnd w:id="25"/>
       <w:r>
-        <w:lastRenderedPageBreak/>
         <w:t>Bibliografie</w:t>
       </w:r>
       <w:bookmarkEnd w:id="26"/>
@@ -9515,7 +9654,7 @@
 </file>
 
 <file path=customXml/itemProps1.xml><?xml version="1.0" encoding="utf-8"?>
-<ds:datastoreItem xmlns:ds="http://schemas.openxmlformats.org/officeDocument/2006/customXml" ds:itemID="{485D0430-0CAD-4D35-BD48-BD7E724A1473}">
+<ds:datastoreItem xmlns:ds="http://schemas.openxmlformats.org/officeDocument/2006/customXml" ds:itemID="{22D0D384-50B7-4C81-A69C-D65FFD4E29A9}">
   <ds:schemaRefs>
     <ds:schemaRef ds:uri="http://schemas.openxmlformats.org/officeDocument/2006/bibliography"/>
   </ds:schemaRefs>

</xml_diff>